<commit_message>
feat(docx): Melhora o preenchimento de templates e depuração de placeholders
</commit_message>
<xml_diff>
--- a/assets/template.docx
+++ b/assets/template.docx
@@ -343,7 +343,25 @@
                                   <w:sz w:val="16"/>
                                   <w:szCs w:val="16"/>
                                 </w:rPr>
-                                <w:t>{{NOME_ALUNO}}</w:t>
+                                <w:t>{{</w:t>
+                              </w:r>
+                              <w:r>
+                                <w:rPr>
+                                  <w:rFonts w:ascii="Arial" w:hAnsi="Arial" w:cs="Arial"/>
+                                  <w:b/>
+                                  <w:sz w:val="16"/>
+                                  <w:szCs w:val="16"/>
+                                </w:rPr>
+                                <w:t>NOME_ALUNO</w:t>
+                              </w:r>
+                              <w:r>
+                                <w:rPr>
+                                  <w:rFonts w:ascii="Arial" w:hAnsi="Arial" w:cs="Arial"/>
+                                  <w:b/>
+                                  <w:sz w:val="16"/>
+                                  <w:szCs w:val="16"/>
+                                </w:rPr>
+                                <w:t>}}</w:t>
                               </w:r>
                             </w:p>
                             <w:p>
@@ -420,7 +438,25 @@
                                   <w:sz w:val="16"/>
                                   <w:szCs w:val="16"/>
                                 </w:rPr>
-                                <w:t>{{ANO}}</w:t>
+                                <w:t>{{</w:t>
+                              </w:r>
+                              <w:r>
+                                <w:rPr>
+                                  <w:rFonts w:ascii="Arial" w:hAnsi="Arial" w:cs="Arial"/>
+                                  <w:b/>
+                                  <w:sz w:val="16"/>
+                                  <w:szCs w:val="16"/>
+                                </w:rPr>
+                                <w:t>ANO</w:t>
+                              </w:r>
+                              <w:r>
+                                <w:rPr>
+                                  <w:rFonts w:ascii="Arial" w:hAnsi="Arial" w:cs="Arial"/>
+                                  <w:b/>
+                                  <w:sz w:val="16"/>
+                                  <w:szCs w:val="16"/>
+                                </w:rPr>
+                                <w:t>}}</w:t>
                               </w:r>
                             </w:p>
                           </w:txbxContent>
@@ -661,7 +697,23 @@
                                   <w:sz w:val="16"/>
                                   <w:szCs w:val="16"/>
                                 </w:rPr>
-                                <w:t>{{BIMESTRE}}</w:t>
+                                <w:t>{{</w:t>
+                              </w:r>
+                              <w:r>
+                                <w:rPr>
+                                  <w:rFonts w:ascii="Arial" w:hAnsi="Arial" w:cs="Arial"/>
+                                  <w:sz w:val="16"/>
+                                  <w:szCs w:val="16"/>
+                                </w:rPr>
+                                <w:t>BIMESTRE</w:t>
+                              </w:r>
+                              <w:r>
+                                <w:rPr>
+                                  <w:rFonts w:ascii="Arial" w:hAnsi="Arial" w:cs="Arial"/>
+                                  <w:sz w:val="16"/>
+                                  <w:szCs w:val="16"/>
+                                </w:rPr>
+                                <w:t>}}</w:t>
                               </w:r>
                             </w:p>
                             <w:p>
@@ -746,7 +798,13 @@
                                 <w:t xml:space="preserve"> </w:t>
                               </w:r>
                               <w:r>
-                                <w:t>{{TEMA}}</w:t>
+                                <w:t>{{</w:t>
+                              </w:r>
+                              <w:r>
+                                <w:t>TEMA</w:t>
+                              </w:r>
+                              <w:r>
+                                <w:t>}}</w:t>
                               </w:r>
                               <w:r>
                                 <w:br/>
@@ -866,7 +924,25 @@
                             <w:sz w:val="16"/>
                             <w:szCs w:val="16"/>
                           </w:rPr>
-                          <w:t>{{NOME_ALUNO}}</w:t>
+                          <w:t>{{</w:t>
+                        </w:r>
+                        <w:r>
+                          <w:rPr>
+                            <w:rFonts w:ascii="Arial" w:hAnsi="Arial" w:cs="Arial"/>
+                            <w:b/>
+                            <w:sz w:val="16"/>
+                            <w:szCs w:val="16"/>
+                          </w:rPr>
+                          <w:t>NOME_ALUNO</w:t>
+                        </w:r>
+                        <w:r>
+                          <w:rPr>
+                            <w:rFonts w:ascii="Arial" w:hAnsi="Arial" w:cs="Arial"/>
+                            <w:b/>
+                            <w:sz w:val="16"/>
+                            <w:szCs w:val="16"/>
+                          </w:rPr>
+                          <w:t>}}</w:t>
                         </w:r>
                       </w:p>
                       <w:p>
@@ -912,7 +988,25 @@
                             <w:sz w:val="16"/>
                             <w:szCs w:val="16"/>
                           </w:rPr>
-                          <w:t>{{ANO}}</w:t>
+                          <w:t>{{</w:t>
+                        </w:r>
+                        <w:r>
+                          <w:rPr>
+                            <w:rFonts w:ascii="Arial" w:hAnsi="Arial" w:cs="Arial"/>
+                            <w:b/>
+                            <w:sz w:val="16"/>
+                            <w:szCs w:val="16"/>
+                          </w:rPr>
+                          <w:t>ANO</w:t>
+                        </w:r>
+                        <w:r>
+                          <w:rPr>
+                            <w:rFonts w:ascii="Arial" w:hAnsi="Arial" w:cs="Arial"/>
+                            <w:b/>
+                            <w:sz w:val="16"/>
+                            <w:szCs w:val="16"/>
+                          </w:rPr>
+                          <w:t>}}</w:t>
                         </w:r>
                       </w:p>
                     </w:txbxContent>
@@ -1060,7 +1154,23 @@
                             <w:sz w:val="16"/>
                             <w:szCs w:val="16"/>
                           </w:rPr>
-                          <w:t>{{BIMESTRE}}</w:t>
+                          <w:t>{{</w:t>
+                        </w:r>
+                        <w:r>
+                          <w:rPr>
+                            <w:rFonts w:ascii="Arial" w:hAnsi="Arial" w:cs="Arial"/>
+                            <w:sz w:val="16"/>
+                            <w:szCs w:val="16"/>
+                          </w:rPr>
+                          <w:t>BIMESTRE</w:t>
+                        </w:r>
+                        <w:r>
+                          <w:rPr>
+                            <w:rFonts w:ascii="Arial" w:hAnsi="Arial" w:cs="Arial"/>
+                            <w:sz w:val="16"/>
+                            <w:szCs w:val="16"/>
+                          </w:rPr>
+                          <w:t>}}</w:t>
                         </w:r>
                       </w:p>
                       <w:p>
@@ -1114,7 +1224,13 @@
                           <w:t xml:space="preserve"> </w:t>
                         </w:r>
                         <w:r>
-                          <w:t>{{TEMA}}</w:t>
+                          <w:t>{{</w:t>
+                        </w:r>
+                        <w:r>
+                          <w:t>TEMA</w:t>
+                        </w:r>
+                        <w:r>
+                          <w:t>}}</w:t>
                         </w:r>
                         <w:r>
                           <w:br/>
@@ -1357,7 +1473,7 @@
           <w:b/>
           <w:color w:val="FF0000"/>
         </w:rPr>
-        <w:t>{{NOTA_C1}}</w:t>
+        <w:t>__NC1__</w:t>
       </w:r>
     </w:p>
     <w:p>
@@ -1375,15 +1491,7 @@
         </w:rPr>
       </w:pPr>
       <w:r>
-        <w:t>{{</w:t>
-      </w:r>
-      <w:proofErr w:type="gramStart"/>
-      <w:r>
-        <w:t>ANALISE</w:t>
-      </w:r>
-      <w:proofErr w:type="gramEnd"/>
-      <w:r>
-        <w:t>_C1}}</w:t>
+        <w:t>__AC1__</w:t>
       </w:r>
     </w:p>
     <w:p>
@@ -1431,7 +1539,21 @@
           <w:b/>
           <w:color w:val="FF0000"/>
         </w:rPr>
-        <w:t>{{NOTA_C</w:t>
+        <w:t>_</w:t>
+      </w:r>
+      <w:r>
+        <w:rPr>
+          <w:b/>
+          <w:color w:val="FF0000"/>
+        </w:rPr>
+        <w:t>_N</w:t>
+      </w:r>
+      <w:r>
+        <w:rPr>
+          <w:b/>
+          <w:color w:val="FF0000"/>
+        </w:rPr>
+        <w:t>C</w:t>
       </w:r>
       <w:r>
         <w:rPr>
@@ -1445,39 +1567,44 @@
           <w:b/>
           <w:color w:val="FF0000"/>
         </w:rPr>
-        <w:t>}}</w:t>
+        <w:t>__</w:t>
       </w:r>
     </w:p>
     <w:p>
       <w:pPr>
+        <w:pBdr>
+          <w:top w:val="nil"/>
+          <w:left w:val="nil"/>
+          <w:bottom w:val="nil"/>
+          <w:right w:val="nil"/>
+          <w:between w:val="nil"/>
+        </w:pBdr>
         <w:ind w:left="360"/>
+        <w:rPr>
+          <w:color w:val="000000"/>
+        </w:rPr>
       </w:pPr>
       <w:r>
-        <w:t>{{</w:t>
-      </w:r>
-      <w:proofErr w:type="gramStart"/>
-      <w:r>
-        <w:t>ANALISE</w:t>
-      </w:r>
-      <w:proofErr w:type="gramEnd"/>
-      <w:r>
-        <w:t>_C</w:t>
-      </w:r>
-      <w:r>
-        <w:t>2</w:t>
-      </w:r>
-      <w:r>
-        <w:t>}}</w:t>
+        <w:t>__AC2__</w:t>
       </w:r>
     </w:p>
     <w:p>
+      <w:r>
+        <w:rPr>
+          <w:rFonts w:ascii="Arial" w:hAnsi="Arial" w:cs="Arial"/>
+          <w:color w:val="FF0000"/>
+          <w:sz w:val="24"/>
+          <w:szCs w:val="24"/>
+        </w:rPr>
+        <w:t>■</w:t>
+      </w:r>
       <w:r>
         <w:rPr>
           <w:color w:val="FF0000"/>
           <w:sz w:val="24"/>
           <w:szCs w:val="24"/>
         </w:rPr>
-        <w:t xml:space="preserve">■ </w:t>
+        <w:t xml:space="preserve"> </w:t>
       </w:r>
       <w:r>
         <w:rPr>
@@ -1512,7 +1639,14 @@
           <w:b/>
           <w:color w:val="FF0000"/>
         </w:rPr>
-        <w:t>{{NOTA_C</w:t>
+        <w:t>__</w:t>
+      </w:r>
+      <w:r>
+        <w:rPr>
+          <w:b/>
+          <w:color w:val="FF0000"/>
+        </w:rPr>
+        <w:t>NC</w:t>
       </w:r>
       <w:r>
         <w:rPr>
@@ -1526,29 +1660,25 @@
           <w:b/>
           <w:color w:val="FF0000"/>
         </w:rPr>
-        <w:t>}}</w:t>
+        <w:t>__</w:t>
       </w:r>
     </w:p>
     <w:p>
       <w:pPr>
+        <w:pBdr>
+          <w:top w:val="nil"/>
+          <w:left w:val="nil"/>
+          <w:bottom w:val="nil"/>
+          <w:right w:val="nil"/>
+          <w:between w:val="nil"/>
+        </w:pBdr>
         <w:ind w:left="360"/>
+        <w:rPr>
+          <w:color w:val="000000"/>
+        </w:rPr>
       </w:pPr>
       <w:r>
-        <w:t>{{</w:t>
-      </w:r>
-      <w:proofErr w:type="gramStart"/>
-      <w:r>
-        <w:t>ANALISE</w:t>
-      </w:r>
-      <w:proofErr w:type="gramEnd"/>
-      <w:r>
-        <w:t>_C</w:t>
-      </w:r>
-      <w:r>
-        <w:t>3</w:t>
-      </w:r>
-      <w:r>
-        <w:t>}}</w:t>
+        <w:t>__AC3__</w:t>
       </w:r>
     </w:p>
     <w:p>
@@ -1593,37 +1723,25 @@
           <w:b/>
           <w:color w:val="FF0000"/>
         </w:rPr>
-        <w:t>{{NOTA_C</w:t>
-      </w:r>
-      <w:r>
-        <w:rPr>
-          <w:b/>
-          <w:color w:val="FF0000"/>
-        </w:rPr>
-        <w:t>4</w:t>
-      </w:r>
-      <w:r>
-        <w:rPr>
-          <w:b/>
-          <w:color w:val="FF0000"/>
-        </w:rPr>
-        <w:t>}}</w:t>
+        <w:t>__NC4__</w:t>
       </w:r>
     </w:p>
     <w:p>
       <w:pPr>
+        <w:pBdr>
+          <w:top w:val="nil"/>
+          <w:left w:val="nil"/>
+          <w:bottom w:val="nil"/>
+          <w:right w:val="nil"/>
+          <w:between w:val="nil"/>
+        </w:pBdr>
         <w:ind w:left="360"/>
+        <w:rPr>
+          <w:color w:val="000000"/>
+        </w:rPr>
       </w:pPr>
       <w:r>
-        <w:t>{{</w:t>
-      </w:r>
-      <w:proofErr w:type="gramStart"/>
-      <w:r>
-        <w:t>ANALISE</w:t>
-      </w:r>
-      <w:proofErr w:type="gramEnd"/>
-      <w:r>
-        <w:t>_C4}}</w:t>
+        <w:t>__AC4__</w:t>
       </w:r>
     </w:p>
     <w:p>
@@ -1668,21 +1786,7 @@
           <w:b/>
           <w:color w:val="FF0000"/>
         </w:rPr>
-        <w:t>{{NOTA_C</w:t>
-      </w:r>
-      <w:r>
-        <w:rPr>
-          <w:b/>
-          <w:color w:val="FF0000"/>
-        </w:rPr>
-        <w:t>5</w:t>
-      </w:r>
-      <w:r>
-        <w:rPr>
-          <w:b/>
-          <w:color w:val="FF0000"/>
-        </w:rPr>
-        <w:t>}}</w:t>
+        <w:t>__NC5__</w:t>
       </w:r>
     </w:p>
     <w:p>
@@ -1690,15 +1794,7 @@
         <w:ind w:left="360"/>
       </w:pPr>
       <w:r>
-        <w:t>{{</w:t>
-      </w:r>
-      <w:proofErr w:type="gramStart"/>
-      <w:r>
-        <w:t>ANALISE</w:t>
-      </w:r>
-      <w:proofErr w:type="gramEnd"/>
-      <w:r>
-        <w:t>_C5}}</w:t>
+        <w:t>__AC5__</w:t>
       </w:r>
     </w:p>
     <w:p>
@@ -1734,7 +1830,13 @@
         </w:tabs>
       </w:pPr>
       <w:r>
-        <w:t>{{COMENTARIOS}}</w:t>
+        <w:t>{{</w:t>
+      </w:r>
+      <w:r>
+        <w:t>COMENTARIOS</w:t>
+      </w:r>
+      <w:r>
+        <w:t>}}</w:t>
       </w:r>
     </w:p>
     <w:p>
@@ -1759,7 +1861,13 @@
       </w:pPr>
       <w:r>
         <w:lastRenderedPageBreak/>
-        <w:t>{{ALERTA_ORIGINALIDADE}}</w:t>
+        <w:t>{{</w:t>
+      </w:r>
+      <w:r>
+        <w:t>ALERTA_ORIGINALIDADE</w:t>
+      </w:r>
+      <w:r>
+        <w:t>}}</w:t>
       </w:r>
     </w:p>
     <w:p>
@@ -1868,35 +1976,7 @@
                 <w:b/>
                 <w:bCs/>
               </w:rPr>
-              <w:t>{{</w:t>
-            </w:r>
-            <w:r>
-              <w:rPr>
-                <w:b/>
-                <w:bCs/>
-              </w:rPr>
-              <w:t>NOTA</w:t>
-            </w:r>
-            <w:r>
-              <w:rPr>
-                <w:b/>
-                <w:bCs/>
-              </w:rPr>
-              <w:t>_C</w:t>
-            </w:r>
-            <w:r>
-              <w:rPr>
-                <w:b/>
-                <w:bCs/>
-              </w:rPr>
-              <w:t>1</w:t>
-            </w:r>
-            <w:r>
-              <w:rPr>
-                <w:b/>
-                <w:bCs/>
-              </w:rPr>
-              <w:t>}}</w:t>
+              <w:t>__NC1__</w:t>
             </w:r>
           </w:p>
         </w:tc>
@@ -1971,35 +2051,7 @@
                 <w:b/>
                 <w:bCs/>
               </w:rPr>
-              <w:t>{{</w:t>
-            </w:r>
-            <w:r>
-              <w:rPr>
-                <w:b/>
-                <w:bCs/>
-              </w:rPr>
-              <w:t>NOTA</w:t>
-            </w:r>
-            <w:r>
-              <w:rPr>
-                <w:b/>
-                <w:bCs/>
-              </w:rPr>
-              <w:t>_C</w:t>
-            </w:r>
-            <w:r>
-              <w:rPr>
-                <w:b/>
-                <w:bCs/>
-              </w:rPr>
-              <w:t>2</w:t>
-            </w:r>
-            <w:r>
-              <w:rPr>
-                <w:b/>
-                <w:bCs/>
-              </w:rPr>
-              <w:t>}}</w:t>
+              <w:t>__NC2__</w:t>
             </w:r>
           </w:p>
         </w:tc>
@@ -2070,38 +2122,14 @@
             </w:pPr>
             <w:r>
               <w:rPr>
+                <w:rFonts w:ascii="Arial" w:hAnsi="Arial" w:cs="Arial"/>
                 <w:b/>
-                <w:bCs/>
+                <w:noProof/>
+                <w:sz w:val="20"/>
+                <w:szCs w:val="20"/>
+                <w:lang w:eastAsia="pt-BR"/>
               </w:rPr>
-              <w:t>{{</w:t>
-            </w:r>
-            <w:r>
-              <w:rPr>
-                <w:b/>
-                <w:bCs/>
-              </w:rPr>
-              <w:t>NOTA</w:t>
-            </w:r>
-            <w:r>
-              <w:rPr>
-                <w:b/>
-                <w:bCs/>
-              </w:rPr>
-              <w:t>_C</w:t>
-            </w:r>
-            <w:r>
-              <w:rPr>
-                <w:b/>
-                <w:bCs/>
-              </w:rPr>
-              <w:t>3</w:t>
-            </w:r>
-            <w:r>
-              <w:rPr>
-                <w:b/>
-                <w:bCs/>
-              </w:rPr>
-              <w:t>}}</w:t>
+              <w:t>__NC3__</w:t>
             </w:r>
           </w:p>
         </w:tc>
@@ -2172,38 +2200,14 @@
             </w:pPr>
             <w:r>
               <w:rPr>
+                <w:rFonts w:ascii="Arial" w:hAnsi="Arial" w:cs="Arial"/>
                 <w:b/>
-                <w:bCs/>
+                <w:noProof/>
+                <w:sz w:val="20"/>
+                <w:szCs w:val="20"/>
+                <w:lang w:eastAsia="pt-BR"/>
               </w:rPr>
-              <w:t>{{</w:t>
-            </w:r>
-            <w:r>
-              <w:rPr>
-                <w:b/>
-                <w:bCs/>
-              </w:rPr>
-              <w:t>NOTA</w:t>
-            </w:r>
-            <w:r>
-              <w:rPr>
-                <w:b/>
-                <w:bCs/>
-              </w:rPr>
-              <w:t>_C</w:t>
-            </w:r>
-            <w:r>
-              <w:rPr>
-                <w:b/>
-                <w:bCs/>
-              </w:rPr>
-              <w:t>4</w:t>
-            </w:r>
-            <w:r>
-              <w:rPr>
-                <w:b/>
-                <w:bCs/>
-              </w:rPr>
-              <w:t>}}</w:t>
+              <w:t>__NC4__</w:t>
             </w:r>
           </w:p>
         </w:tc>
@@ -2274,38 +2278,14 @@
             </w:pPr>
             <w:r>
               <w:rPr>
+                <w:rFonts w:ascii="Arial" w:hAnsi="Arial" w:cs="Arial"/>
                 <w:b/>
-                <w:bCs/>
+                <w:noProof/>
+                <w:sz w:val="20"/>
+                <w:szCs w:val="20"/>
+                <w:lang w:eastAsia="pt-BR"/>
               </w:rPr>
-              <w:t>{{</w:t>
-            </w:r>
-            <w:r>
-              <w:rPr>
-                <w:b/>
-                <w:bCs/>
-              </w:rPr>
-              <w:t>NOTA</w:t>
-            </w:r>
-            <w:r>
-              <w:rPr>
-                <w:b/>
-                <w:bCs/>
-              </w:rPr>
-              <w:t>_C</w:t>
-            </w:r>
-            <w:r>
-              <w:rPr>
-                <w:b/>
-                <w:bCs/>
-              </w:rPr>
-              <w:t>5</w:t>
-            </w:r>
-            <w:r>
-              <w:rPr>
-                <w:b/>
-                <w:bCs/>
-              </w:rPr>
-              <w:t>}}</w:t>
+              <w:t>__NC5__</w:t>
             </w:r>
           </w:p>
         </w:tc>
@@ -2383,7 +2363,29 @@
                 <w:szCs w:val="24"/>
                 <w:lang w:eastAsia="pt-BR"/>
               </w:rPr>
-              <w:t>{{NOTA_FINAL}}</w:t>
+              <w:t>{{</w:t>
+            </w:r>
+            <w:r>
+              <w:rPr>
+                <w:rFonts w:ascii="Arial" w:hAnsi="Arial" w:cs="Arial"/>
+                <w:b/>
+                <w:noProof/>
+                <w:sz w:val="24"/>
+                <w:szCs w:val="24"/>
+                <w:lang w:eastAsia="pt-BR"/>
+              </w:rPr>
+              <w:t>NOTA_FINAL</w:t>
+            </w:r>
+            <w:r>
+              <w:rPr>
+                <w:rFonts w:ascii="Arial" w:hAnsi="Arial" w:cs="Arial"/>
+                <w:b/>
+                <w:noProof/>
+                <w:sz w:val="24"/>
+                <w:szCs w:val="24"/>
+                <w:lang w:eastAsia="pt-BR"/>
+              </w:rPr>
+              <w:t>}}</w:t>
             </w:r>
           </w:p>
         </w:tc>

</xml_diff>